<commit_message>
Add one meeting item
</commit_message>
<xml_diff>
--- a/Advisor weekly meeting agenda/Advisor Meeting Agenda Week 11.docx
+++ b/Advisor weekly meeting agenda/Advisor Meeting Agenda Week 11.docx
@@ -1,6 +1,6 @@
 
 <file path=word/document.xml><?xml version="1.0" encoding="utf-8"?>
-<w:document xmlns:wpc="http://schemas.microsoft.com/office/word/2010/wordprocessingCanvas" xmlns:cx="http://schemas.microsoft.com/office/drawing/2014/chartex" xmlns:cx1="http://schemas.microsoft.com/office/drawing/2015/9/8/chartex" xmlns:cx2="http://schemas.microsoft.com/office/drawing/2015/10/21/chartex" xmlns:mc="http://schemas.openxmlformats.org/markup-compatibility/2006" xmlns:o="urn:schemas-microsoft-com:office:office" xmlns:r="http://schemas.openxmlformats.org/officeDocument/2006/relationships" xmlns:m="http://schemas.openxmlformats.org/officeDocument/2006/math" xmlns:v="urn:schemas-microsoft-com:vml" xmlns:wp14="http://schemas.microsoft.com/office/word/2010/wordprocessingDrawing" xmlns:wp="http://schemas.openxmlformats.org/drawingml/2006/wordprocessingDrawing" xmlns:w10="urn:schemas-microsoft-com:office:word" xmlns:w="http://schemas.openxmlformats.org/wordprocessingml/2006/main" xmlns:w14="http://schemas.microsoft.com/office/word/2010/wordml" xmlns:w15="http://schemas.microsoft.com/office/word/2012/wordml" xmlns:w16se="http://schemas.microsoft.com/office/word/2015/wordml/symex" xmlns:wpg="http://schemas.microsoft.com/office/word/2010/wordprocessingGroup" xmlns:wpi="http://schemas.microsoft.com/office/word/2010/wordprocessingInk" xmlns:wne="http://schemas.microsoft.com/office/word/2006/wordml" xmlns:wps="http://schemas.microsoft.com/office/word/2010/wordprocessingShape" mc:Ignorable="w14 w15 w16se wp14">
+<w:document xmlns:wpc="http://schemas.microsoft.com/office/word/2010/wordprocessingCanvas" xmlns:mc="http://schemas.openxmlformats.org/markup-compatibility/2006" xmlns:o="urn:schemas-microsoft-com:office:office" xmlns:r="http://schemas.openxmlformats.org/officeDocument/2006/relationships" xmlns:m="http://schemas.openxmlformats.org/officeDocument/2006/math" xmlns:v="urn:schemas-microsoft-com:vml" xmlns:wp14="http://schemas.microsoft.com/office/word/2010/wordprocessingDrawing" xmlns:wp="http://schemas.openxmlformats.org/drawingml/2006/wordprocessingDrawing" xmlns:w10="urn:schemas-microsoft-com:office:word" xmlns:w="http://schemas.openxmlformats.org/wordprocessingml/2006/main" xmlns:w14="http://schemas.microsoft.com/office/word/2010/wordml" xmlns:w15="http://schemas.microsoft.com/office/word/2012/wordml" xmlns:wpg="http://schemas.microsoft.com/office/word/2010/wordprocessingGroup" xmlns:wpi="http://schemas.microsoft.com/office/word/2010/wordprocessingInk" xmlns:wne="http://schemas.microsoft.com/office/word/2006/wordml" xmlns:wps="http://schemas.microsoft.com/office/word/2010/wordprocessingShape" mc:Ignorable="w14 w15 wp14">
   <w:body>
     <w:p/>
     <w:p>
@@ -135,14 +135,7 @@
                 <w:sz w:val="20"/>
                 <w:szCs w:val="20"/>
               </w:rPr>
-              <w:t>[10</w:t>
-            </w:r>
-            <w:r>
-              <w:rPr>
-                <w:sz w:val="20"/>
-                <w:szCs w:val="20"/>
-              </w:rPr>
-              <w:t>/05/2016]</w:t>
+              <w:t>[10/05/2016]</w:t>
             </w:r>
           </w:p>
         </w:tc>
@@ -349,23 +342,7 @@
                 <w:sz w:val="20"/>
                 <w:szCs w:val="20"/>
               </w:rPr>
-              <w:t xml:space="preserve">Website for </w:t>
-            </w:r>
-            <w:proofErr w:type="spellStart"/>
-            <w:r>
-              <w:rPr>
-                <w:sz w:val="20"/>
-                <w:szCs w:val="20"/>
-              </w:rPr>
-              <w:t>Atech</w:t>
-            </w:r>
-            <w:proofErr w:type="spellEnd"/>
-            <w:r>
-              <w:rPr>
-                <w:sz w:val="20"/>
-                <w:szCs w:val="20"/>
-              </w:rPr>
-              <w:t xml:space="preserve"> Computers</w:t>
+              <w:t>Website for Atech Computers</w:t>
             </w:r>
           </w:p>
         </w:tc>
@@ -1207,6 +1184,9 @@
         </w:tc>
       </w:tr>
       <w:tr>
+        <w:trPr>
+          <w:trHeight w:val="420"/>
+        </w:trPr>
         <w:tc>
           <w:tcPr>
             <w:tcW w:w="6086" w:type="dxa"/>
@@ -1227,7 +1207,15 @@
               <w:widowControl w:val="0"/>
             </w:pPr>
             <w:r>
-              <w:t>3. Other Business</w:t>
+              <w:t xml:space="preserve">3. </w:t>
+            </w:r>
+            <w:proofErr w:type="spellStart"/>
+            <w:r>
+              <w:t>Chali’s</w:t>
+            </w:r>
+            <w:proofErr w:type="spellEnd"/>
+            <w:r>
+              <w:t xml:space="preserve"> schedule</w:t>
             </w:r>
           </w:p>
         </w:tc>
@@ -1235,50 +1223,42 @@
           <w:tcPr>
             <w:tcW w:w="1559" w:type="dxa"/>
             <w:tcBorders>
-              <w:bottom w:val="single" w:sz="8" w:space="0" w:color="000000"/>
-              <w:right w:val="single" w:sz="8" w:space="0" w:color="000000"/>
-            </w:tcBorders>
-            <w:tcMar>
-              <w:top w:w="100" w:type="dxa"/>
-              <w:left w:w="100" w:type="dxa"/>
-              <w:bottom w:w="100" w:type="dxa"/>
-              <w:right w:w="100" w:type="dxa"/>
-            </w:tcMar>
-          </w:tcPr>
-          <w:p>
-            <w:pPr>
-              <w:widowControl w:val="0"/>
-            </w:pPr>
-            <w:r>
-              <w:t xml:space="preserve"> </w:t>
-            </w:r>
+              <w:left w:val="single" w:sz="8" w:space="0" w:color="000000"/>
+              <w:bottom w:val="single" w:sz="8" w:space="0" w:color="000000"/>
+              <w:right w:val="single" w:sz="8" w:space="0" w:color="000000"/>
+            </w:tcBorders>
+          </w:tcPr>
+          <w:p>
+            <w:pPr>
+              <w:widowControl w:val="0"/>
+            </w:pPr>
+            <w:r>
+              <w:t>Xiaochen</w:t>
+            </w:r>
+            <w:bookmarkStart w:id="0" w:name="_GoBack"/>
+            <w:bookmarkEnd w:id="0"/>
           </w:p>
         </w:tc>
         <w:tc>
           <w:tcPr>
             <w:tcW w:w="1235" w:type="dxa"/>
             <w:tcBorders>
-              <w:bottom w:val="single" w:sz="8" w:space="0" w:color="000000"/>
-              <w:right w:val="single" w:sz="8" w:space="0" w:color="000000"/>
-            </w:tcBorders>
-            <w:tcMar>
-              <w:top w:w="100" w:type="dxa"/>
-              <w:left w:w="100" w:type="dxa"/>
-              <w:bottom w:w="100" w:type="dxa"/>
-              <w:right w:w="100" w:type="dxa"/>
-            </w:tcMar>
-          </w:tcPr>
-          <w:p>
-            <w:pPr>
-              <w:widowControl w:val="0"/>
-            </w:pPr>
-            <w:r>
-              <w:t xml:space="preserve"> </w:t>
-            </w:r>
-          </w:p>
-        </w:tc>
-      </w:tr>
-      <w:tr>
+              <w:left w:val="single" w:sz="8" w:space="0" w:color="000000"/>
+              <w:bottom w:val="single" w:sz="8" w:space="0" w:color="000000"/>
+              <w:right w:val="single" w:sz="8" w:space="0" w:color="000000"/>
+            </w:tcBorders>
+          </w:tcPr>
+          <w:p>
+            <w:pPr>
+              <w:widowControl w:val="0"/>
+            </w:pPr>
+          </w:p>
+        </w:tc>
+      </w:tr>
+      <w:tr>
+        <w:trPr>
+          <w:trHeight w:val="420"/>
+        </w:trPr>
         <w:tc>
           <w:tcPr>
             <w:tcW w:w="8880" w:type="dxa"/>
@@ -1300,6 +1280,114 @@
               <w:widowControl w:val="0"/>
             </w:pPr>
             <w:r>
+              <w:t xml:space="preserve">Check with </w:t>
+            </w:r>
+            <w:proofErr w:type="spellStart"/>
+            <w:r>
+              <w:t>Chali</w:t>
+            </w:r>
+            <w:proofErr w:type="spellEnd"/>
+            <w:r>
+              <w:t xml:space="preserve"> about her timetable for the next few weeks. </w:t>
+            </w:r>
+          </w:p>
+        </w:tc>
+      </w:tr>
+      <w:tr>
+        <w:tc>
+          <w:tcPr>
+            <w:tcW w:w="6086" w:type="dxa"/>
+            <w:tcBorders>
+              <w:left w:val="single" w:sz="8" w:space="0" w:color="000000"/>
+              <w:bottom w:val="single" w:sz="8" w:space="0" w:color="000000"/>
+              <w:right w:val="single" w:sz="8" w:space="0" w:color="000000"/>
+            </w:tcBorders>
+            <w:tcMar>
+              <w:top w:w="100" w:type="dxa"/>
+              <w:left w:w="100" w:type="dxa"/>
+              <w:bottom w:w="100" w:type="dxa"/>
+              <w:right w:w="100" w:type="dxa"/>
+            </w:tcMar>
+          </w:tcPr>
+          <w:p>
+            <w:pPr>
+              <w:widowControl w:val="0"/>
+            </w:pPr>
+            <w:r>
+              <w:lastRenderedPageBreak/>
+              <w:t>3. Other Business</w:t>
+            </w:r>
+          </w:p>
+        </w:tc>
+        <w:tc>
+          <w:tcPr>
+            <w:tcW w:w="1559" w:type="dxa"/>
+            <w:tcBorders>
+              <w:bottom w:val="single" w:sz="8" w:space="0" w:color="000000"/>
+              <w:right w:val="single" w:sz="8" w:space="0" w:color="000000"/>
+            </w:tcBorders>
+            <w:tcMar>
+              <w:top w:w="100" w:type="dxa"/>
+              <w:left w:w="100" w:type="dxa"/>
+              <w:bottom w:w="100" w:type="dxa"/>
+              <w:right w:w="100" w:type="dxa"/>
+            </w:tcMar>
+          </w:tcPr>
+          <w:p>
+            <w:pPr>
+              <w:widowControl w:val="0"/>
+            </w:pPr>
+            <w:r>
+              <w:t xml:space="preserve"> </w:t>
+            </w:r>
+          </w:p>
+        </w:tc>
+        <w:tc>
+          <w:tcPr>
+            <w:tcW w:w="1235" w:type="dxa"/>
+            <w:tcBorders>
+              <w:bottom w:val="single" w:sz="8" w:space="0" w:color="000000"/>
+              <w:right w:val="single" w:sz="8" w:space="0" w:color="000000"/>
+            </w:tcBorders>
+            <w:tcMar>
+              <w:top w:w="100" w:type="dxa"/>
+              <w:left w:w="100" w:type="dxa"/>
+              <w:bottom w:w="100" w:type="dxa"/>
+              <w:right w:w="100" w:type="dxa"/>
+            </w:tcMar>
+          </w:tcPr>
+          <w:p>
+            <w:pPr>
+              <w:widowControl w:val="0"/>
+            </w:pPr>
+            <w:r>
+              <w:t xml:space="preserve"> </w:t>
+            </w:r>
+          </w:p>
+        </w:tc>
+      </w:tr>
+      <w:tr>
+        <w:tc>
+          <w:tcPr>
+            <w:tcW w:w="8880" w:type="dxa"/>
+            <w:gridSpan w:val="3"/>
+            <w:tcBorders>
+              <w:left w:val="single" w:sz="8" w:space="0" w:color="000000"/>
+              <w:bottom w:val="single" w:sz="8" w:space="0" w:color="000000"/>
+              <w:right w:val="single" w:sz="8" w:space="0" w:color="000000"/>
+            </w:tcBorders>
+            <w:tcMar>
+              <w:top w:w="100" w:type="dxa"/>
+              <w:left w:w="100" w:type="dxa"/>
+              <w:bottom w:w="100" w:type="dxa"/>
+              <w:right w:w="100" w:type="dxa"/>
+            </w:tcMar>
+          </w:tcPr>
+          <w:p>
+            <w:pPr>
+              <w:widowControl w:val="0"/>
+            </w:pPr>
+            <w:r>
               <w:t>No other business is related.</w:t>
             </w:r>
             <w:r>
@@ -1337,7 +1425,6 @@
               <w:widowControl w:val="0"/>
             </w:pPr>
             <w:r>
-              <w:lastRenderedPageBreak/>
               <w:t>4. Confirmation of next meeting</w:t>
             </w:r>
           </w:p>
@@ -1449,10 +1536,7 @@
         </w:tabs>
       </w:pPr>
     </w:p>
-    <w:p>
-      <w:bookmarkStart w:id="0" w:name="_GoBack"/>
-      <w:bookmarkEnd w:id="0"/>
-    </w:p>
+    <w:p/>
     <w:sectPr>
       <w:pgSz w:w="11906" w:h="16838"/>
       <w:pgMar w:top="1440" w:right="1440" w:bottom="1440" w:left="1440" w:header="708" w:footer="708" w:gutter="0"/>
@@ -1464,7 +1548,7 @@
 </file>
 
 <file path=word/styles.xml><?xml version="1.0" encoding="utf-8"?>
-<w:styles xmlns:mc="http://schemas.openxmlformats.org/markup-compatibility/2006" xmlns:r="http://schemas.openxmlformats.org/officeDocument/2006/relationships" xmlns:w="http://schemas.openxmlformats.org/wordprocessingml/2006/main" xmlns:w14="http://schemas.microsoft.com/office/word/2010/wordml" xmlns:w15="http://schemas.microsoft.com/office/word/2012/wordml" xmlns:w16se="http://schemas.microsoft.com/office/word/2015/wordml/symex" mc:Ignorable="w14 w15 w16se">
+<w:styles xmlns:mc="http://schemas.openxmlformats.org/markup-compatibility/2006" xmlns:r="http://schemas.openxmlformats.org/officeDocument/2006/relationships" xmlns:w="http://schemas.openxmlformats.org/wordprocessingml/2006/main" xmlns:w14="http://schemas.microsoft.com/office/word/2010/wordml" xmlns:w15="http://schemas.microsoft.com/office/word/2012/wordml" mc:Ignorable="w14 w15">
   <w:docDefaults>
     <w:rPrDefault>
       <w:rPr>
@@ -1480,7 +1564,7 @@
       </w:pPr>
     </w:pPrDefault>
   </w:docDefaults>
-  <w:latentStyles w:defLockedState="0" w:defUIPriority="99" w:defSemiHidden="0" w:defUnhideWhenUsed="0" w:defQFormat="0" w:count="372">
+  <w:latentStyles w:defLockedState="0" w:defUIPriority="99" w:defSemiHidden="0" w:defUnhideWhenUsed="0" w:defQFormat="0" w:count="371">
     <w:lsdException w:name="Normal" w:uiPriority="0" w:qFormat="1"/>
     <w:lsdException w:name="heading 1" w:uiPriority="9" w:qFormat="1"/>
     <w:lsdException w:name="heading 2" w:semiHidden="1" w:uiPriority="9" w:unhideWhenUsed="1" w:qFormat="1"/>
@@ -1586,6 +1670,7 @@
     <w:lsdException w:name="HTML Sample" w:semiHidden="1" w:unhideWhenUsed="1"/>
     <w:lsdException w:name="HTML Typewriter" w:semiHidden="1" w:unhideWhenUsed="1"/>
     <w:lsdException w:name="HTML Variable" w:semiHidden="1" w:unhideWhenUsed="1"/>
+    <w:lsdException w:name="Normal Table" w:semiHidden="1" w:unhideWhenUsed="1"/>
     <w:lsdException w:name="annotation subject" w:semiHidden="1" w:unhideWhenUsed="1"/>
     <w:lsdException w:name="No List" w:semiHidden="1" w:unhideWhenUsed="1"/>
     <w:lsdException w:name="Outline List 1" w:semiHidden="1" w:unhideWhenUsed="1"/>
@@ -1632,8 +1717,10 @@
     <w:lsdException w:name="Table Subtle 2" w:semiHidden="1" w:unhideWhenUsed="1"/>
     <w:lsdException w:name="Table Web 1" w:semiHidden="1" w:unhideWhenUsed="1"/>
     <w:lsdException w:name="Table Web 2" w:semiHidden="1" w:unhideWhenUsed="1"/>
+    <w:lsdException w:name="Table Web 3" w:semiHidden="1" w:unhideWhenUsed="1"/>
     <w:lsdException w:name="Balloon Text" w:semiHidden="1" w:unhideWhenUsed="1"/>
     <w:lsdException w:name="Table Grid" w:uiPriority="39"/>
+    <w:lsdException w:name="Table Theme" w:semiHidden="1" w:unhideWhenUsed="1"/>
     <w:lsdException w:name="Placeholder Text" w:semiHidden="1"/>
     <w:lsdException w:name="No Spacing" w:uiPriority="1" w:qFormat="1"/>
     <w:lsdException w:name="Light Shading" w:uiPriority="60"/>
@@ -1849,7 +1936,6 @@
     <w:lsdException w:name="List Table 5 Dark Accent 6" w:uiPriority="50"/>
     <w:lsdException w:name="List Table 6 Colorful Accent 6" w:uiPriority="51"/>
     <w:lsdException w:name="List Table 7 Colorful Accent 6" w:uiPriority="52"/>
-    <w:lsdException w:name="Mention" w:semiHidden="1" w:unhideWhenUsed="1"/>
   </w:latentStyles>
   <w:style w:type="paragraph" w:default="1" w:styleId="Normal">
     <w:name w:val="Normal"/>

</xml_diff>